<commit_message>
actualizacion casos y agrega actores
</commit_message>
<xml_diff>
--- a/casos de uso.docx
+++ b/casos de uso.docx
@@ -199,6 +199,72 @@
           <w:tcPr>
             <w:tcW w:w="4414" w:type="dxa"/>
           </w:tcPr>
+          <w:p>
+            <w:r>
+              <w:t>El sistema podrá exportar los reportes al tipo de archivo que elija el usuario (PDF,WORD y EXCEL)</w:t>
+            </w:r>
+          </w:p>
+        </w:tc>
+      </w:tr>
+      <w:tr>
+        <w:tc>
+          <w:tcPr>
+            <w:tcW w:w="4414" w:type="dxa"/>
+          </w:tcPr>
+          <w:p>
+            <w:r>
+              <w:t xml:space="preserve">Guardar reportes semanales en la base de datos </w:t>
+            </w:r>
+          </w:p>
+        </w:tc>
+        <w:tc>
+          <w:tcPr>
+            <w:tcW w:w="4414" w:type="dxa"/>
+          </w:tcPr>
+          <w:p>
+            <w:r>
+              <w:t>El sistema contendrá una base de datos en la cual se guardaran los reportes realizados semanalmente</w:t>
+            </w:r>
+          </w:p>
+        </w:tc>
+      </w:tr>
+      <w:tr>
+        <w:tc>
+          <w:tcPr>
+            <w:tcW w:w="4414" w:type="dxa"/>
+          </w:tcPr>
+          <w:p>
+            <w:r>
+              <w:t xml:space="preserve">Filtrar fechas </w:t>
+            </w:r>
+          </w:p>
+        </w:tc>
+        <w:tc>
+          <w:tcPr>
+            <w:tcW w:w="4414" w:type="dxa"/>
+          </w:tcPr>
+          <w:p>
+            <w:r>
+              <w:t>El usuario podrá consultar los reportes filtrando por fecha</w:t>
+            </w:r>
+          </w:p>
+        </w:tc>
+      </w:tr>
+      <w:tr>
+        <w:tc>
+          <w:tcPr>
+            <w:tcW w:w="4414" w:type="dxa"/>
+          </w:tcPr>
+          <w:p>
+            <w:r>
+              <w:t xml:space="preserve">Actualizar el Filtrado de fechas </w:t>
+            </w:r>
+          </w:p>
+        </w:tc>
+        <w:tc>
+          <w:tcPr>
+            <w:tcW w:w="4414" w:type="dxa"/>
+          </w:tcPr>
           <w:p/>
         </w:tc>
       </w:tr>
@@ -209,7 +275,29 @@
           </w:tcPr>
           <w:p>
             <w:r>
-              <w:t xml:space="preserve">Guardar reportes semanales en la base de datos </w:t>
+              <w:t xml:space="preserve">Baja automática de reportes en la base de datos </w:t>
+            </w:r>
+          </w:p>
+        </w:tc>
+        <w:tc>
+          <w:tcPr>
+            <w:tcW w:w="4414" w:type="dxa"/>
+          </w:tcPr>
+          <w:p>
+            <w:r>
+              <w:t>Los reportes de más de 10 semanas serán dados de baja automáticamente</w:t>
+            </w:r>
+          </w:p>
+        </w:tc>
+      </w:tr>
+      <w:tr>
+        <w:tc>
+          <w:tcPr>
+            <w:tcW w:w="4414" w:type="dxa"/>
+          </w:tcPr>
+          <w:p>
+            <w:r>
+              <w:t>Alta automática de reportes en la base de datos</w:t>
             </w:r>
           </w:p>
         </w:tc>
@@ -227,115 +315,81 @@
           </w:tcPr>
           <w:p>
             <w:r>
-              <w:t xml:space="preserve">Filtrar fechas </w:t>
-            </w:r>
-          </w:p>
-        </w:tc>
-        <w:tc>
-          <w:tcPr>
-            <w:tcW w:w="4414" w:type="dxa"/>
-          </w:tcPr>
-          <w:p/>
-        </w:tc>
-      </w:tr>
-      <w:tr>
-        <w:tc>
-          <w:tcPr>
-            <w:tcW w:w="4414" w:type="dxa"/>
-          </w:tcPr>
-          <w:p>
-            <w:r>
-              <w:t xml:space="preserve">Actualizar el Filtrado de fechas </w:t>
-            </w:r>
-          </w:p>
-        </w:tc>
-        <w:tc>
-          <w:tcPr>
-            <w:tcW w:w="4414" w:type="dxa"/>
-          </w:tcPr>
-          <w:p/>
-        </w:tc>
-      </w:tr>
-      <w:tr>
-        <w:tc>
-          <w:tcPr>
-            <w:tcW w:w="4414" w:type="dxa"/>
-          </w:tcPr>
-          <w:p>
-            <w:r>
-              <w:t xml:space="preserve">Baja automática de reportes en la base de datos </w:t>
-            </w:r>
-          </w:p>
-        </w:tc>
-        <w:tc>
-          <w:tcPr>
-            <w:tcW w:w="4414" w:type="dxa"/>
-          </w:tcPr>
-          <w:p/>
-        </w:tc>
-      </w:tr>
-      <w:tr>
-        <w:tc>
-          <w:tcPr>
-            <w:tcW w:w="4414" w:type="dxa"/>
-          </w:tcPr>
-          <w:p>
-            <w:r>
-              <w:t>Alta automática de reportes en la base de datos</w:t>
-            </w:r>
-          </w:p>
-        </w:tc>
-        <w:tc>
-          <w:tcPr>
-            <w:tcW w:w="4414" w:type="dxa"/>
-          </w:tcPr>
-          <w:p/>
-        </w:tc>
-      </w:tr>
-      <w:tr>
-        <w:tc>
-          <w:tcPr>
-            <w:tcW w:w="4414" w:type="dxa"/>
-          </w:tcPr>
-          <w:p>
-            <w:r>
-              <w:t>Enviar mensajes para actualización de listas</w:t>
-            </w:r>
-          </w:p>
-        </w:tc>
-        <w:tc>
-          <w:tcPr>
-            <w:tcW w:w="4414" w:type="dxa"/>
-          </w:tcPr>
-          <w:p/>
-        </w:tc>
-      </w:tr>
-      <w:tr>
-        <w:tc>
-          <w:tcPr>
-            <w:tcW w:w="4414" w:type="dxa"/>
-          </w:tcPr>
-          <w:p/>
-        </w:tc>
-        <w:tc>
-          <w:tcPr>
-            <w:tcW w:w="4414" w:type="dxa"/>
-          </w:tcPr>
-          <w:p/>
-        </w:tc>
-      </w:tr>
-      <w:tr>
-        <w:tc>
-          <w:tcPr>
-            <w:tcW w:w="4414" w:type="dxa"/>
-          </w:tcPr>
-          <w:p/>
-        </w:tc>
-        <w:tc>
-          <w:tcPr>
-            <w:tcW w:w="4414" w:type="dxa"/>
-          </w:tcPr>
-          <w:p/>
+              <w:t xml:space="preserve">Enviar mensajes para actualización de </w:t>
+            </w:r>
+            <w:r>
+              <w:t>cat</w:t>
+            </w:r>
+            <w:r>
+              <w:t>á</w:t>
+            </w:r>
+            <w:r>
+              <w:t>logo de sitios</w:t>
+            </w:r>
+          </w:p>
+        </w:tc>
+        <w:tc>
+          <w:tcPr>
+            <w:tcW w:w="4414" w:type="dxa"/>
+          </w:tcPr>
+          <w:p>
+            <w:r>
+              <w:t>El sistema enviara un correo al usuario solicitando actualización de catálogo cuando un reporte contenga un sitio nuevo</w:t>
+            </w:r>
+          </w:p>
+        </w:tc>
+      </w:tr>
+      <w:tr>
+        <w:tc>
+          <w:tcPr>
+            <w:tcW w:w="4414" w:type="dxa"/>
+          </w:tcPr>
+          <w:p>
+            <w:r>
+              <w:t>Estar al pendiente de archivos Excel de los diferentes departamentos</w:t>
+            </w:r>
+          </w:p>
+        </w:tc>
+        <w:tc>
+          <w:tcPr>
+            <w:tcW w:w="4414" w:type="dxa"/>
+          </w:tcPr>
+          <w:p>
+            <w:r>
+              <w:t>El sistema deberá estar al pendiente de los archivos que llegaran para poder realizar los reportes en ese momento</w:t>
+            </w:r>
+          </w:p>
+        </w:tc>
+      </w:tr>
+      <w:tr>
+        <w:tc>
+          <w:tcPr>
+            <w:tcW w:w="4414" w:type="dxa"/>
+          </w:tcPr>
+          <w:p>
+            <w:pPr>
+              <w:tabs>
+                <w:tab w:val="left" w:pos="3330"/>
+              </w:tabs>
+              <w:jc w:val="both"/>
+            </w:pPr>
+            <w:r>
+              <w:t>Hacer predicciones</w:t>
+            </w:r>
+          </w:p>
+        </w:tc>
+        <w:tc>
+          <w:tcPr>
+            <w:tcW w:w="4414" w:type="dxa"/>
+          </w:tcPr>
+          <w:p>
+            <w:r>
+              <w:t xml:space="preserve">En el reporte existirá una sección en donde </w:t>
+            </w:r>
+            <w:r>
+              <w:t xml:space="preserve">el sistema podrá hacer una predicción de los resultados esperados </w:t>
+            </w:r>
+          </w:p>
         </w:tc>
       </w:tr>
       <w:tr>
@@ -382,6 +436,16 @@
       </w:tr>
     </w:tbl>
     <w:p/>
+    <w:p>
+      <w:r>
+        <w:t>ACTORES:</w:t>
+      </w:r>
+    </w:p>
+    <w:p>
+      <w:r>
+        <w:t>-Sistema    -Administrador    -Gerencia    -Calidad</w:t>
+      </w:r>
+    </w:p>
     <w:sectPr>
       <w:pgSz w:w="12240" w:h="15840"/>
       <w:pgMar w:top="1417" w:right="1701" w:bottom="1417" w:left="1701" w:header="708" w:footer="708" w:gutter="0"/>

</xml_diff>